<commit_message>
doc 2 commit at 3:32PM
</commit_message>
<xml_diff>
--- a/GitRepo.docx
+++ b/GitRepo.docx
@@ -48,18 +48,76 @@
       <w:r>
         <w:t xml:space="preserve">Branch2 </w:t>
       </w:r>
+    </w:p>
+    <w:p>
+      <w:r>
+        <w:t xml:space="preserve">Git checkout </w:t>
+      </w:r>
+      <w:proofErr w:type="spellStart"/>
+      <w:r>
+        <w:t>BranchName</w:t>
+      </w:r>
+      <w:proofErr w:type="spellEnd"/>
+    </w:p>
+    <w:p/>
+    <w:p>
+      <w:r>
+        <w:t xml:space="preserve">We want to merge the both branches master and branch 2, </w:t>
+      </w:r>
+      <w:proofErr w:type="gramStart"/>
+      <w:r>
+        <w:t>3,  .</w:t>
+      </w:r>
+      <w:proofErr w:type="gramEnd"/>
+      <w:r>
+        <w:t>. . .. .</w:t>
+      </w:r>
+    </w:p>
+    <w:p>
+      <w:pPr>
+        <w:rPr>
+          <w:b/>
+          <w:color w:val="FF0000"/>
+        </w:rPr>
+      </w:pPr>
+      <w:r>
+        <w:rPr>
+          <w:b/>
+          <w:color w:val="FF0000"/>
+        </w:rPr>
+        <w:t xml:space="preserve">Before merging any branch to master </w:t>
+      </w:r>
+      <w:proofErr w:type="gramStart"/>
+      <w:r>
+        <w:rPr>
+          <w:b/>
+          <w:color w:val="FF0000"/>
+        </w:rPr>
+        <w:t>branch</w:t>
+      </w:r>
+      <w:proofErr w:type="gramEnd"/>
+      <w:r>
+        <w:rPr>
+          <w:b/>
+          <w:color w:val="FF0000"/>
+        </w:rPr>
+        <w:t xml:space="preserve"> we should be in master branch</w:t>
+      </w:r>
+    </w:p>
+    <w:p>
+      <w:r>
+        <w:t xml:space="preserve">Git merge </w:t>
+      </w:r>
+      <w:proofErr w:type="spellStart"/>
+      <w:r>
+        <w:t>branchname</w:t>
+      </w:r>
       <w:bookmarkStart w:id="0" w:name="_GoBack"/>
       <w:bookmarkEnd w:id="0"/>
-    </w:p>
-    <w:p>
-      <w:r>
-        <w:t xml:space="preserve">Git checkout </w:t>
-      </w:r>
-      <w:proofErr w:type="spellStart"/>
-      <w:r>
-        <w:t>BranchName</w:t>
-      </w:r>
       <w:proofErr w:type="spellEnd"/>
+      <w:r>
+        <w:t xml:space="preserve"> </w:t>
+      </w:r>
     </w:p>
     <w:sectPr>
       <w:pgSz w:w="11906" w:h="16838"/>

</xml_diff>

<commit_message>
commit doc at 3:46PM
</commit_message>
<xml_diff>
--- a/GitRepo.docx
+++ b/GitRepo.docx
@@ -112,12 +112,20 @@
       <w:r>
         <w:t>branchname</w:t>
       </w:r>
+      <w:proofErr w:type="spellEnd"/>
+      <w:r>
+        <w:t xml:space="preserve"> </w:t>
+      </w:r>
+    </w:p>
+    <w:p/>
+    <w:p>
+      <w:r>
+        <w:t>Adding this file to branch and will merge with master</w:t>
+      </w:r>
+    </w:p>
+    <w:p>
       <w:bookmarkStart w:id="0" w:name="_GoBack"/>
       <w:bookmarkEnd w:id="0"/>
-      <w:proofErr w:type="spellEnd"/>
-      <w:r>
-        <w:t xml:space="preserve"> </w:t>
-      </w:r>
     </w:p>
     <w:sectPr>
       <w:pgSz w:w="11906" w:h="16838"/>

</xml_diff>

<commit_message>
git repo commit to branch2 aat 4:06pm
</commit_message>
<xml_diff>
--- a/GitRepo.docx
+++ b/GitRepo.docx
@@ -126,6 +126,11 @@
     <w:p>
       <w:r>
         <w:t xml:space="preserve">Hello how are you </w:t>
+      </w:r>
+    </w:p>
+    <w:p>
+      <w:r>
+        <w:t xml:space="preserve">I am adding new content and adding this to branch2 </w:t>
       </w:r>
       <w:bookmarkStart w:id="0" w:name="_GoBack"/>
       <w:bookmarkEnd w:id="0"/>

</xml_diff>